<commit_message>
adapted changes suggested by Nadia api
</commit_message>
<xml_diff>
--- a/proposal/code search/code search 12.docx
+++ b/proposal/code search/code search 12.docx
@@ -72,6 +72,14 @@
           <w:sz w:val="24"/>
           <w:szCs w:val="24"/>
         </w:rPr>
+        <w:t>,</w:t>
+      </w:r>
+      <w:r>
+        <w:rPr>
+          <w:rFonts w:ascii="Times New Roman" w:hAnsi="Times New Roman" w:cs="Times New Roman"/>
+          <w:sz w:val="24"/>
+          <w:szCs w:val="24"/>
+        </w:rPr>
         <w:t xml:space="preserve"> that is</w:t>
       </w:r>
       <w:r>
@@ -112,6 +120,14 @@
           <w:sz w:val="24"/>
           <w:szCs w:val="24"/>
         </w:rPr>
+        <w:t>,</w:t>
+      </w:r>
+      <w:r>
+        <w:rPr>
+          <w:rFonts w:ascii="Times New Roman" w:hAnsi="Times New Roman" w:cs="Times New Roman"/>
+          <w:sz w:val="24"/>
+          <w:szCs w:val="24"/>
+        </w:rPr>
         <w:t xml:space="preserve"> </w:t>
       </w:r>
       <w:r>
@@ -160,7 +176,23 @@
           <w:sz w:val="24"/>
           <w:szCs w:val="24"/>
         </w:rPr>
-        <w:t>ost of the code search engines employ information retrieval appr</w:t>
+        <w:t xml:space="preserve">ost of </w:t>
+      </w:r>
+      <w:r>
+        <w:rPr>
+          <w:rFonts w:ascii="Times New Roman" w:hAnsi="Times New Roman" w:cs="Times New Roman"/>
+          <w:sz w:val="24"/>
+          <w:szCs w:val="24"/>
+        </w:rPr>
+        <w:t>the code search engines employ Information R</w:t>
+      </w:r>
+      <w:r>
+        <w:rPr>
+          <w:rFonts w:ascii="Times New Roman" w:hAnsi="Times New Roman" w:cs="Times New Roman"/>
+          <w:sz w:val="24"/>
+          <w:szCs w:val="24"/>
+        </w:rPr>
+        <w:t>etrieval appr</w:t>
       </w:r>
       <w:r>
         <w:rPr>
@@ -320,7 +352,23 @@
           <w:sz w:val="24"/>
           <w:szCs w:val="24"/>
         </w:rPr>
-        <w:t>traditional code search engines cannot retrieve both code fragme</w:t>
+        <w:t xml:space="preserve">traditional code search engines cannot retrieve both </w:t>
+      </w:r>
+      <w:r>
+        <w:rPr>
+          <w:rFonts w:ascii="Times New Roman" w:hAnsi="Times New Roman" w:cs="Times New Roman"/>
+          <w:sz w:val="24"/>
+          <w:szCs w:val="24"/>
+        </w:rPr>
+        <w:t xml:space="preserve">the </w:t>
+      </w:r>
+      <w:r>
+        <w:rPr>
+          <w:rFonts w:ascii="Times New Roman" w:hAnsi="Times New Roman" w:cs="Times New Roman"/>
+          <w:sz w:val="24"/>
+          <w:szCs w:val="24"/>
+        </w:rPr>
+        <w:t>code fragme</w:t>
       </w:r>
       <w:r>
         <w:rPr>
@@ -376,7 +424,33 @@
           <w:sz w:val="24"/>
           <w:szCs w:val="24"/>
         </w:rPr>
-        <w:t xml:space="preserve"> is reduced for not retrieving such relevant code fragments and the performance of the</w:t>
+        <w:t xml:space="preserve"> is reduced for not retrieving such relevant code </w:t>
+      </w:r>
+      <w:proofErr w:type="gramStart"/>
+      <w:r>
+        <w:rPr>
+          <w:rFonts w:ascii="Times New Roman" w:hAnsi="Times New Roman" w:cs="Times New Roman"/>
+          <w:sz w:val="24"/>
+          <w:szCs w:val="24"/>
+        </w:rPr>
+        <w:t>fragments</w:t>
+      </w:r>
+      <w:r>
+        <w:rPr>
+          <w:rFonts w:ascii="Times New Roman" w:hAnsi="Times New Roman" w:cs="Times New Roman"/>
+          <w:sz w:val="24"/>
+          <w:szCs w:val="24"/>
+        </w:rPr>
+        <w:t>,</w:t>
+      </w:r>
+      <w:proofErr w:type="gramEnd"/>
+      <w:r>
+        <w:rPr>
+          <w:rFonts w:ascii="Times New Roman" w:hAnsi="Times New Roman" w:cs="Times New Roman"/>
+          <w:sz w:val="24"/>
+          <w:szCs w:val="24"/>
+        </w:rPr>
+        <w:t xml:space="preserve"> and the performance of the</w:t>
       </w:r>
       <w:r>
         <w:rPr>
@@ -554,7 +628,7 @@
           <w:sz w:val="24"/>
           <w:szCs w:val="24"/>
         </w:rPr>
-        <w:t xml:space="preserve">, is </w:t>
+        <w:t xml:space="preserve"> is </w:t>
       </w:r>
       <w:r>
         <w:rPr>
@@ -1631,7 +1705,23 @@
           <w:sz w:val="24"/>
           <w:szCs w:val="24"/>
         </w:rPr>
-        <w:t xml:space="preserve">as query </w:t>
+        <w:t>as query</w:t>
+      </w:r>
+      <w:r>
+        <w:rPr>
+          <w:rFonts w:ascii="Times New Roman" w:hAnsi="Times New Roman" w:cs="Times New Roman"/>
+          <w:sz w:val="24"/>
+          <w:szCs w:val="24"/>
+        </w:rPr>
+        <w:t>,</w:t>
+      </w:r>
+      <w:r>
+        <w:rPr>
+          <w:rFonts w:ascii="Times New Roman" w:hAnsi="Times New Roman" w:cs="Times New Roman"/>
+          <w:sz w:val="24"/>
+          <w:szCs w:val="24"/>
+        </w:rPr>
+        <w:t xml:space="preserve"> </w:t>
       </w:r>
       <w:r>
         <w:rPr>
@@ -1727,7 +1817,23 @@
           <w:sz w:val="24"/>
           <w:szCs w:val="24"/>
         </w:rPr>
-        <w:t xml:space="preserve"> name etc. However, two or more code fragments may have different interface</w:t>
+        <w:t xml:space="preserve"> name</w:t>
+      </w:r>
+      <w:r>
+        <w:rPr>
+          <w:rFonts w:ascii="Times New Roman" w:hAnsi="Times New Roman" w:cs="Times New Roman"/>
+          <w:sz w:val="24"/>
+          <w:szCs w:val="24"/>
+        </w:rPr>
+        <w:t>,</w:t>
+      </w:r>
+      <w:r>
+        <w:rPr>
+          <w:rFonts w:ascii="Times New Roman" w:hAnsi="Times New Roman" w:cs="Times New Roman"/>
+          <w:sz w:val="24"/>
+          <w:szCs w:val="24"/>
+        </w:rPr>
+        <w:t xml:space="preserve"> etc. However, two or more code fragments may have different interface</w:t>
       </w:r>
       <w:r>
         <w:rPr>
@@ -2333,6 +2439,14 @@
           <w:szCs w:val="24"/>
         </w:rPr>
         <w:t>]</w:t>
+      </w:r>
+      <w:r>
+        <w:rPr>
+          <w:rFonts w:ascii="Times New Roman" w:hAnsi="Times New Roman" w:cs="Times New Roman"/>
+          <w:sz w:val="24"/>
+          <w:szCs w:val="24"/>
+        </w:rPr>
+        <w:t>,</w:t>
       </w:r>
       <w:r>
         <w:rPr>
@@ -2702,15 +2816,15 @@
           <w:sz w:val="24"/>
           <w:szCs w:val="24"/>
         </w:rPr>
-        <w:t>leads to the following research question.</w:t>
-      </w:r>
-      <w:r>
-        <w:rPr>
-          <w:rFonts w:ascii="Times New Roman" w:hAnsi="Times New Roman" w:cs="Times New Roman"/>
-          <w:sz w:val="24"/>
-          <w:szCs w:val="24"/>
-        </w:rPr>
-        <w:t xml:space="preserve"> </w:t>
+        <w:t xml:space="preserve">leads to </w:t>
+      </w:r>
+      <w:r>
+        <w:rPr>
+          <w:rFonts w:ascii="Times New Roman" w:hAnsi="Times New Roman" w:cs="Times New Roman"/>
+          <w:sz w:val="24"/>
+          <w:szCs w:val="24"/>
+        </w:rPr>
+        <w:t>the following research question</w:t>
       </w:r>
       <w:r>
         <w:rPr>
@@ -3678,7 +3792,15 @@
           <w:sz w:val="24"/>
           <w:szCs w:val="24"/>
         </w:rPr>
-        <w:t>to the research question is shown in Table 1. T</w:t>
+        <w:t>to the research question are</w:t>
+      </w:r>
+      <w:r>
+        <w:rPr>
+          <w:rFonts w:ascii="Times New Roman" w:hAnsi="Times New Roman" w:cs="Times New Roman"/>
+          <w:sz w:val="24"/>
+          <w:szCs w:val="24"/>
+        </w:rPr>
+        <w:t xml:space="preserve"> shown in Table 1. T</w:t>
       </w:r>
       <w:r>
         <w:rPr>
@@ -3750,18 +3872,16 @@
           <w:sz w:val="24"/>
           <w:szCs w:val="24"/>
         </w:rPr>
-        <w:t xml:space="preserve">KBCS, TDCS, </w:t>
-      </w:r>
-      <w:proofErr w:type="gramStart"/>
-      <w:r>
-        <w:rPr>
-          <w:rFonts w:ascii="Times New Roman" w:hAnsi="Times New Roman" w:cs="Times New Roman"/>
-          <w:sz w:val="24"/>
-          <w:szCs w:val="24"/>
-        </w:rPr>
-        <w:t>IDCS</w:t>
-      </w:r>
-      <w:proofErr w:type="gramEnd"/>
+        <w:t>KBCS, TDCS, IDCS</w:t>
+      </w:r>
+      <w:r>
+        <w:rPr>
+          <w:rFonts w:ascii="Times New Roman" w:hAnsi="Times New Roman" w:cs="Times New Roman"/>
+          <w:sz w:val="24"/>
+          <w:szCs w:val="24"/>
+        </w:rPr>
+        <w:t>,</w:t>
+      </w:r>
       <w:r>
         <w:rPr>
           <w:rFonts w:ascii="Times New Roman" w:hAnsi="Times New Roman" w:cs="Times New Roman"/>
@@ -8651,7 +8771,15 @@
           <w:sz w:val="24"/>
           <w:szCs w:val="24"/>
         </w:rPr>
-        <w:t>Now-a-days</w:t>
+        <w:t>Nowa</w:t>
+      </w:r>
+      <w:r>
+        <w:rPr>
+          <w:rFonts w:ascii="Times New Roman" w:hAnsi="Times New Roman" w:cs="Times New Roman"/>
+          <w:sz w:val="24"/>
+          <w:szCs w:val="24"/>
+        </w:rPr>
+        <w:t>days</w:t>
       </w:r>
       <w:r>
         <w:rPr>
@@ -9035,15 +9163,33 @@
           <w:sz w:val="24"/>
           <w:szCs w:val="24"/>
         </w:rPr>
-        <w:t>which will then make software development faster.</w:t>
-      </w:r>
-      <w:r>
-        <w:rPr>
-          <w:rFonts w:ascii="Times New Roman" w:hAnsi="Times New Roman" w:cs="Times New Roman"/>
-          <w:sz w:val="24"/>
-          <w:szCs w:val="24"/>
-        </w:rPr>
-        <w:t xml:space="preserve"> This is actually how this research will assist to attain the goal of vision</w:t>
+        <w:t>which will</w:t>
+      </w:r>
+      <w:bookmarkStart w:id="0" w:name="_GoBack"/>
+      <w:bookmarkEnd w:id="0"/>
+      <w:r>
+        <w:rPr>
+          <w:rFonts w:ascii="Times New Roman" w:hAnsi="Times New Roman" w:cs="Times New Roman"/>
+          <w:sz w:val="24"/>
+          <w:szCs w:val="24"/>
+        </w:rPr>
+        <w:t xml:space="preserve"> make software development faster.</w:t>
+      </w:r>
+      <w:r>
+        <w:rPr>
+          <w:rFonts w:ascii="Times New Roman" w:hAnsi="Times New Roman" w:cs="Times New Roman"/>
+          <w:sz w:val="24"/>
+          <w:szCs w:val="24"/>
+        </w:rPr>
+        <w:t xml:space="preserve"> This is</w:t>
+      </w:r>
+      <w:r>
+        <w:rPr>
+          <w:rFonts w:ascii="Times New Roman" w:hAnsi="Times New Roman" w:cs="Times New Roman"/>
+          <w:sz w:val="24"/>
+          <w:szCs w:val="24"/>
+        </w:rPr>
+        <w:t xml:space="preserve"> how this research will assist to attain the goal of vision</w:t>
       </w:r>
       <w:r>
         <w:rPr>
@@ -13216,8 +13362,6 @@
         </w:rPr>
         <w:t>[Accessed: 09- Apr- 2016].</w:t>
       </w:r>
-      <w:bookmarkStart w:id="0" w:name="_GoBack"/>
-      <w:bookmarkEnd w:id="0"/>
       <w:proofErr w:type="gramEnd"/>
     </w:p>
     <w:sectPr>
@@ -13314,7 +13458,7 @@
             <w:bCs/>
             <w:noProof/>
           </w:rPr>
-          <w:t>8</w:t>
+          <w:t>6</w:t>
         </w:r>
         <w:r>
           <w:rPr>
@@ -14988,7 +15132,7 @@
 </file>
 
 <file path=customXml/itemProps1.xml><?xml version="1.0" encoding="utf-8"?>
-<ds:datastoreItem xmlns:ds="http://schemas.openxmlformats.org/officeDocument/2006/customXml" ds:itemID="{31E1ADCD-B842-4FC4-8FF0-1386DE4E2D5C}">
+<ds:datastoreItem xmlns:ds="http://schemas.openxmlformats.org/officeDocument/2006/customXml" ds:itemID="{E5CCEE7A-567C-4C70-81BC-089B4575D5D7}">
   <ds:schemaRefs>
     <ds:schemaRef ds:uri="http://schemas.openxmlformats.org/officeDocument/2006/bibliography"/>
   </ds:schemaRefs>

</xml_diff>

<commit_message>
adapted changes suggested by Nadia apu
</commit_message>
<xml_diff>
--- a/proposal/code search/code search 12.docx
+++ b/proposal/code search/code search 12.docx
@@ -5244,7 +5244,23 @@
                 <w:sz w:val="24"/>
                 <w:szCs w:val="24"/>
               </w:rPr>
-              <w:t>Review reports and research papers are being prepared for international conferences like ICSE, ASE2016, SCAM, APSEC, ICSEA and IEEE Conferences on Software Engineering 2016 etc.</w:t>
+              <w:t>Review reports and research papers are being prepared for internationa</w:t>
+            </w:r>
+            <w:r>
+              <w:rPr>
+                <w:rFonts w:ascii="Times New Roman" w:hAnsi="Times New Roman" w:cs="Times New Roman"/>
+                <w:sz w:val="24"/>
+                <w:szCs w:val="24"/>
+              </w:rPr>
+              <w:t>l conferences like ICSE, ASE</w:t>
+            </w:r>
+            <w:r>
+              <w:rPr>
+                <w:rFonts w:ascii="Times New Roman" w:hAnsi="Times New Roman" w:cs="Times New Roman"/>
+                <w:sz w:val="24"/>
+                <w:szCs w:val="24"/>
+              </w:rPr>
+              <w:t>, SCAM, APSEC, ICSEA and IEEE Conferences on Software Engineering 2016 etc.</w:t>
             </w:r>
           </w:p>
         </w:tc>
@@ -5358,6 +5374,16 @@
               </w:rPr>
               <w:t>s</w:t>
             </w:r>
+            <w:r>
+              <w:rPr>
+                <w:rFonts w:ascii="Times New Roman" w:hAnsi="Times New Roman" w:cs="Times New Roman"/>
+                <w:sz w:val="24"/>
+                <w:szCs w:val="24"/>
+              </w:rPr>
+              <w:t>,</w:t>
+            </w:r>
+            <w:bookmarkStart w:id="0" w:name="_GoBack"/>
+            <w:bookmarkEnd w:id="0"/>
             <w:r>
               <w:rPr>
                 <w:rFonts w:ascii="Times New Roman" w:hAnsi="Times New Roman" w:cs="Times New Roman"/>
@@ -9165,8 +9191,6 @@
         </w:rPr>
         <w:t>which will</w:t>
       </w:r>
-      <w:bookmarkStart w:id="0" w:name="_GoBack"/>
-      <w:bookmarkEnd w:id="0"/>
       <w:r>
         <w:rPr>
           <w:rFonts w:ascii="Times New Roman" w:hAnsi="Times New Roman" w:cs="Times New Roman"/>
@@ -13458,7 +13482,7 @@
             <w:bCs/>
             <w:noProof/>
           </w:rPr>
-          <w:t>6</w:t>
+          <w:t>4</w:t>
         </w:r>
         <w:r>
           <w:rPr>
@@ -15132,7 +15156,7 @@
 </file>
 
 <file path=customXml/itemProps1.xml><?xml version="1.0" encoding="utf-8"?>
-<ds:datastoreItem xmlns:ds="http://schemas.openxmlformats.org/officeDocument/2006/customXml" ds:itemID="{E5CCEE7A-567C-4C70-81BC-089B4575D5D7}">
+<ds:datastoreItem xmlns:ds="http://schemas.openxmlformats.org/officeDocument/2006/customXml" ds:itemID="{5CAD8593-F921-494E-93E6-17DF7CB77121}">
   <ds:schemaRefs>
     <ds:schemaRef ds:uri="http://schemas.openxmlformats.org/officeDocument/2006/bibliography"/>
   </ds:schemaRefs>

</xml_diff>